<commit_message>
Atualizando documentação - diagrama de casos de uso
</commit_message>
<xml_diff>
--- a/docs/TCC_SI2017.docx
+++ b/docs/TCC_SI2017.docx
@@ -35214,6 +35214,295 @@
     </w:p>
     <w:p>
       <w:pPr>
+        <w:pStyle w:val="Normal"/>
+        <w:spacing w:lineRule="auto" w:line="480"/>
+        <w:rPr>
+          <w:sz w:val="24"/>
+          <w:szCs w:val="24"/>
+        </w:rPr>
+      </w:pPr>
+      <w:r>
+        <w:rPr>
+          <w:sz w:val="24"/>
+          <w:szCs w:val="24"/>
+        </w:rPr>
+        <w:t>F</w:t>
+      </w:r>
+      <w:r>
+        <w:rPr>
+          <w:sz w:val="24"/>
+          <w:szCs w:val="24"/>
+        </w:rPr>
+        <w:t>onte: Autoria Própria.</w:t>
+      </w:r>
+      <w:r>
+        <mc:AlternateContent>
+          <mc:Choice Requires="wps">
+            <w:drawing>
+              <wp:anchor behindDoc="0" distT="0" distB="0" distL="0" distR="0" simplePos="0" locked="0" layoutInCell="0" allowOverlap="1" relativeHeight="11">
+                <wp:simplePos x="0" y="0"/>
+                <wp:positionH relativeFrom="column">
+                  <wp:posOffset>-66675</wp:posOffset>
+                </wp:positionH>
+                <wp:positionV relativeFrom="paragraph">
+                  <wp:posOffset>-114300</wp:posOffset>
+                </wp:positionV>
+                <wp:extent cx="5761355" cy="4455795"/>
+                <wp:effectExtent l="0" t="0" r="0" b="0"/>
+                <wp:wrapTopAndBottom/>
+                <wp:docPr id="12" name="Quadro3"/>
+                <a:graphic xmlns:a="http://schemas.openxmlformats.org/drawingml/2006/main">
+                  <a:graphicData uri="http://schemas.microsoft.com/office/word/2010/wordprocessingShape">
+                    <wps:wsp>
+                      <wps:cNvSpPr txBox="1"/>
+                      <wps:spPr>
+                        <a:xfrm>
+                          <a:off x="0" y="0"/>
+                          <a:ext cx="5761355" cy="4455795"/>
+                        </a:xfrm>
+                        <a:prstGeom prst="rect"/>
+                      </wps:spPr>
+                      <wps:txbx>
+                        <w:txbxContent>
+                          <w:p>
+                            <w:pPr>
+                              <w:pStyle w:val="Figura"/>
+                              <w:spacing w:before="120" w:after="120"/>
+                              <w:jc w:val="center"/>
+                              <w:rPr>
+                                <w:i w:val="false"/>
+                                <w:i w:val="false"/>
+                                <w:iCs w:val="false"/>
+                              </w:rPr>
+                            </w:pPr>
+                            <w:r>
+                              <w:rPr>
+                                <w:i w:val="false"/>
+                                <w:iCs w:val="false"/>
+                              </w:rPr>
+                              <w:drawing>
+                                <wp:inline distT="0" distB="0" distL="0" distR="0">
+                                  <wp:extent cx="5761355" cy="4455795"/>
+                                  <wp:effectExtent l="0" t="0" r="0" b="0"/>
+                                  <wp:docPr id="13" name="Figura3" descr=""/>
+                                  <wp:cNvGraphicFramePr>
+                                    <a:graphicFrameLocks xmlns:a="http://schemas.openxmlformats.org/drawingml/2006/main" noChangeAspect="1"/>
+                                  </wp:cNvGraphicFramePr>
+                                  <a:graphic xmlns:a="http://schemas.openxmlformats.org/drawingml/2006/main">
+                                    <a:graphicData uri="http://schemas.openxmlformats.org/drawingml/2006/picture">
+                                      <pic:pic xmlns:pic="http://schemas.openxmlformats.org/drawingml/2006/picture">
+                                        <pic:nvPicPr>
+                                          <pic:cNvPr id="13" name="Figura3" descr=""/>
+                                          <pic:cNvPicPr>
+                                            <a:picLocks noChangeAspect="1" noChangeArrowheads="1"/>
+                                          </pic:cNvPicPr>
+                                        </pic:nvPicPr>
+                                        <pic:blipFill>
+                                          <a:blip r:embed="rId18"/>
+                                          <a:stretch>
+                                            <a:fillRect/>
+                                          </a:stretch>
+                                        </pic:blipFill>
+                                        <pic:spPr bwMode="auto">
+                                          <a:xfrm>
+                                            <a:off x="0" y="0"/>
+                                            <a:ext cx="5761355" cy="4455795"/>
+                                          </a:xfrm>
+                                          <a:prstGeom prst="rect">
+                                            <a:avLst/>
+                                          </a:prstGeom>
+                                        </pic:spPr>
+                                      </pic:pic>
+                                    </a:graphicData>
+                                  </a:graphic>
+                                </wp:inline>
+                              </w:drawing>
+                              <w:t xml:space="preserve">Figura </w:t>
+                            </w:r>
+                            <w:r>
+                              <w:rPr>
+                                <w:i w:val="false"/>
+                                <w:iCs w:val="false"/>
+                              </w:rPr>
+                              <w:fldChar w:fldCharType="begin"/>
+                            </w:r>
+                            <w:r>
+                              <w:rPr>
+                                <w:i w:val="false"/>
+                                <w:iCs w:val="false"/>
+                              </w:rPr>
+                              <w:instrText> SEQ Figura \* ARABIC </w:instrText>
+                            </w:r>
+                            <w:r>
+                              <w:rPr>
+                                <w:i w:val="false"/>
+                                <w:iCs w:val="false"/>
+                              </w:rPr>
+                              <w:fldChar w:fldCharType="separate"/>
+                            </w:r>
+                            <w:r>
+                              <w:rPr>
+                                <w:i w:val="false"/>
+                                <w:iCs w:val="false"/>
+                              </w:rPr>
+                              <w:t>8</w:t>
+                            </w:r>
+                            <w:r>
+                              <w:rPr>
+                                <w:i w:val="false"/>
+                                <w:iCs w:val="false"/>
+                              </w:rPr>
+                              <w:fldChar w:fldCharType="end"/>
+                            </w:r>
+                            <w:r>
+                              <w:rPr>
+                                <w:i w:val="false"/>
+                                <w:iCs w:val="false"/>
+                              </w:rPr>
+                              <w:t xml:space="preserve"> - Diagrama de casos de uso</w:t>
+                            </w:r>
+                          </w:p>
+                        </w:txbxContent>
+                      </wps:txbx>
+                      <wps:bodyPr anchor="t" lIns="0" tIns="0" rIns="0" bIns="0">
+                        <a:noAutofit/>
+                      </wps:bodyPr>
+                    </wps:wsp>
+                  </a:graphicData>
+                </a:graphic>
+              </wp:anchor>
+            </w:drawing>
+          </mc:Choice>
+          <mc:Fallback>
+            <w:pict>
+              <v:rect style="position:absolute;rotation:0;width:453.65pt;height:350.85pt;mso-wrap-distance-left:0pt;mso-wrap-distance-right:0pt;mso-wrap-distance-top:0pt;mso-wrap-distance-bottom:0pt;margin-top:-9pt;mso-position-vertical-relative:text;margin-left:-5.25pt;mso-position-horizontal-relative:text">
+                <v:textbox inset="0in,0in,0in,0in">
+                  <w:txbxContent>
+                    <w:p>
+                      <w:pPr>
+                        <w:pStyle w:val="Figura"/>
+                        <w:spacing w:before="120" w:after="120"/>
+                        <w:jc w:val="center"/>
+                        <w:rPr>
+                          <w:i w:val="false"/>
+                          <w:i w:val="false"/>
+                          <w:iCs w:val="false"/>
+                        </w:rPr>
+                      </w:pPr>
+                      <w:r>
+                        <w:rPr>
+                          <w:i w:val="false"/>
+                          <w:iCs w:val="false"/>
+                        </w:rPr>
+                        <w:drawing>
+                          <wp:inline distT="0" distB="0" distL="0" distR="0">
+                            <wp:extent cx="5761355" cy="4455795"/>
+                            <wp:effectExtent l="0" t="0" r="0" b="0"/>
+                            <wp:docPr id="14" name="Figura3" descr=""/>
+                            <wp:cNvGraphicFramePr>
+                              <a:graphicFrameLocks xmlns:a="http://schemas.openxmlformats.org/drawingml/2006/main" noChangeAspect="1"/>
+                            </wp:cNvGraphicFramePr>
+                            <a:graphic xmlns:a="http://schemas.openxmlformats.org/drawingml/2006/main">
+                              <a:graphicData uri="http://schemas.openxmlformats.org/drawingml/2006/picture">
+                                <pic:pic xmlns:pic="http://schemas.openxmlformats.org/drawingml/2006/picture">
+                                  <pic:nvPicPr>
+                                    <pic:cNvPr id="14" name="Figura3" descr=""/>
+                                    <pic:cNvPicPr>
+                                      <a:picLocks noChangeAspect="1" noChangeArrowheads="1"/>
+                                    </pic:cNvPicPr>
+                                  </pic:nvPicPr>
+                                  <pic:blipFill>
+                                    <a:blip r:embed="rId18"/>
+                                    <a:stretch>
+                                      <a:fillRect/>
+                                    </a:stretch>
+                                  </pic:blipFill>
+                                  <pic:spPr bwMode="auto">
+                                    <a:xfrm>
+                                      <a:off x="0" y="0"/>
+                                      <a:ext cx="5761355" cy="4455795"/>
+                                    </a:xfrm>
+                                    <a:prstGeom prst="rect">
+                                      <a:avLst/>
+                                    </a:prstGeom>
+                                  </pic:spPr>
+                                </pic:pic>
+                              </a:graphicData>
+                            </a:graphic>
+                          </wp:inline>
+                        </w:drawing>
+                        <w:t xml:space="preserve">Figura </w:t>
+                      </w:r>
+                      <w:r>
+                        <w:rPr>
+                          <w:i w:val="false"/>
+                          <w:iCs w:val="false"/>
+                        </w:rPr>
+                        <w:fldChar w:fldCharType="begin"/>
+                      </w:r>
+                      <w:r>
+                        <w:rPr>
+                          <w:i w:val="false"/>
+                          <w:iCs w:val="false"/>
+                        </w:rPr>
+                        <w:instrText> SEQ Figura \* ARABIC </w:instrText>
+                      </w:r>
+                      <w:r>
+                        <w:rPr>
+                          <w:i w:val="false"/>
+                          <w:iCs w:val="false"/>
+                        </w:rPr>
+                        <w:fldChar w:fldCharType="separate"/>
+                      </w:r>
+                      <w:r>
+                        <w:rPr>
+                          <w:i w:val="false"/>
+                          <w:iCs w:val="false"/>
+                        </w:rPr>
+                        <w:t>8</w:t>
+                      </w:r>
+                      <w:r>
+                        <w:rPr>
+                          <w:i w:val="false"/>
+                          <w:iCs w:val="false"/>
+                        </w:rPr>
+                        <w:fldChar w:fldCharType="end"/>
+                      </w:r>
+                      <w:r>
+                        <w:rPr>
+                          <w:i w:val="false"/>
+                          <w:iCs w:val="false"/>
+                        </w:rPr>
+                        <w:t xml:space="preserve"> - Diagrama de casos de uso</w:t>
+                      </w:r>
+                    </w:p>
+                  </w:txbxContent>
+                </v:textbox>
+                <w10:wrap type="topAndBottom"/>
+              </v:rect>
+            </w:pict>
+          </mc:Fallback>
+        </mc:AlternateContent>
+      </w:r>
+    </w:p>
+    <w:p>
+      <w:pPr>
+        <w:pStyle w:val="Normal"/>
+        <w:spacing w:lineRule="auto" w:line="480"/>
+        <w:rPr>
+          <w:sz w:val="24"/>
+          <w:szCs w:val="24"/>
+        </w:rPr>
+      </w:pPr>
+      <w:r>
+        <w:rPr>
+          <w:sz w:val="24"/>
+          <w:szCs w:val="24"/>
+        </w:rPr>
+      </w:r>
+    </w:p>
+    <w:p>
+      <w:pPr>
         <w:pStyle w:val="Ttulo4"/>
         <w:numPr>
           <w:ilvl w:val="0"/>
@@ -36647,7 +36936,7 @@
         </w:rPr>
         <w:t>ALVES, G. O QUE É UM BANCO DE DADOS? Acessado em 13 de maio de 2020. Disponível em: &lt;</w:t>
       </w:r>
-      <w:hyperlink r:id="rId18">
+      <w:hyperlink r:id="rId19">
         <w:r>
           <w:rPr>
             <w:color w:val="0000FF"/>
@@ -36750,7 +37039,7 @@
         </w:rPr>
         <w:t>MARCHI, K. NORMALIZAÇÃO. Acessado em 13 de maio de 2020. Disponível em: &lt;</w:t>
       </w:r>
-      <w:hyperlink r:id="rId19">
+      <w:hyperlink r:id="rId20">
         <w:r>
           <w:rPr>
             <w:color w:val="000000"/>
@@ -36803,7 +37092,7 @@
         </w:rPr>
         <w:t>MELLO, I. MODELAGEM DE DADOS: FORMAS NORMAIS. Acessado em 26 de maio de 2020. Disponível em: &lt;</w:t>
       </w:r>
-      <w:hyperlink r:id="rId20">
+      <w:hyperlink r:id="rId21">
         <w:r>
           <w:rPr>
             <w:rStyle w:val="LinkdaInternet"/>
@@ -36855,7 +37144,7 @@
         </w:rPr>
         <w:t xml:space="preserve">MICROSOFT. CREATE INDEX (TRANSACT-SQL). Acessado em 22 de junho de 2020. Disponível em: &lt; </w:t>
       </w:r>
-      <w:hyperlink r:id="rId21">
+      <w:hyperlink r:id="rId22">
         <w:r>
           <w:rPr>
             <w:rStyle w:val="LinkdaInternet"/>
@@ -36907,7 +37196,7 @@
         </w:rPr>
         <w:t>MICROSOFT. GUIA DE ARQUITETURA E DESIGN DE ÍNDICES DO SQL SERVER. Acessado em 6 de fevereiro de 2020. Disponível em: &lt;</w:t>
       </w:r>
-      <w:hyperlink r:id="rId22">
+      <w:hyperlink r:id="rId23">
         <w:r>
           <w:rPr>
             <w:sz w:val="24"/>
@@ -36959,7 +37248,7 @@
         </w:rPr>
         <w:t>MICROSOFT. Guia de arquitetura de página e extensões. Acessado em 15 de junho de 2020. Disponível em: &lt;</w:t>
       </w:r>
-      <w:hyperlink r:id="rId23">
+      <w:hyperlink r:id="rId24">
         <w:r>
           <w:rPr>
             <w:rStyle w:val="LinkdaInternet"/>
@@ -37013,7 +37302,7 @@
         <w:rPr/>
         <w:t xml:space="preserve"> </w:t>
       </w:r>
-      <w:hyperlink r:id="rId24">
+      <w:hyperlink r:id="rId25">
         <w:r>
           <w:rPr>
             <w:rStyle w:val="LinkdaInternet"/>
@@ -37063,7 +37352,7 @@
         </w:rPr>
         <w:t>MICROSOFT. SQL SERVER 2019. Acessado em 13 de junho de 2020. Disponível em &lt;</w:t>
       </w:r>
-      <w:hyperlink r:id="rId25">
+      <w:hyperlink r:id="rId26">
         <w:r>
           <w:rPr>
             <w:rStyle w:val="LinkdaInternet"/>
@@ -37182,7 +37471,7 @@
         </w:rPr>
         <w:t>REZENDE, R. A HISTÓRIA DOS BANCO DE DADOS. Acessado em 3 de março de 2020. Disponível em: &lt;</w:t>
       </w:r>
-      <w:hyperlink r:id="rId26">
+      <w:hyperlink r:id="rId27">
         <w:r>
           <w:rPr>
             <w:sz w:val="24"/>
@@ -37238,7 +37527,7 @@
         <w:rPr/>
         <w:t xml:space="preserve"> </w:t>
       </w:r>
-      <w:hyperlink r:id="rId27">
+      <w:hyperlink r:id="rId28">
         <w:r>
           <w:rPr>
             <w:rStyle w:val="LinkdaInternet"/>
@@ -37290,7 +37579,7 @@
         </w:rPr>
         <w:t>SANCHES, A. R. DISCIPLINA: FUNDAMENTOS DE ARMAZENAMENTO E MANIPULAÇÃO DE DADOS. Acessado em 8 de abril de 2020. Disponível em: &lt;</w:t>
       </w:r>
-      <w:hyperlink r:id="rId28">
+      <w:hyperlink r:id="rId29">
         <w:r>
           <w:rPr>
             <w:sz w:val="24"/>
@@ -37342,7 +37631,7 @@
         </w:rPr>
         <w:t>SILVA, D. TECNOLOGIA - BANCO DE DADOS. Acessado em 20 de maio de 2020. Disponível em: &lt;</w:t>
       </w:r>
-      <w:hyperlink r:id="rId29">
+      <w:hyperlink r:id="rId30">
         <w:r>
           <w:rPr>
             <w:color w:val="1155CC"/>
@@ -37426,7 +37715,7 @@
       </w:r>
     </w:p>
     <w:sectPr>
-      <w:headerReference w:type="default" r:id="rId30"/>
+      <w:headerReference w:type="default" r:id="rId31"/>
       <w:type w:val="nextPage"/>
       <w:pgSz w:w="11906" w:h="16838"/>
       <w:pgMar w:left="1700" w:right="1133" w:header="720" w:top="1700" w:footer="0" w:bottom="1133" w:gutter="0"/>
@@ -37471,7 +37760,7 @@
     </w:r>
     <w:r>
       <w:rPr/>
-      <w:t>35</w:t>
+      <w:t>39</w:t>
     </w:r>
     <w:r>
       <w:rPr/>
@@ -37513,7 +37802,7 @@
         <w:docPartGallery w:val="Page Numbers (Top of Page)"/>
         <w:docPartUnique w:val="true"/>
       </w:docPartObj>
-      <w:id w:val="1785204294"/>
+      <w:id w:val="11223872"/>
     </w:sdtPr>
     <w:sdtContent>
       <w:p>
@@ -37579,7 +37868,7 @@
     </w:r>
     <w:r>
       <w:rPr/>
-      <w:t>34</w:t>
+      <w:t>25</w:t>
     </w:r>
     <w:r>
       <w:rPr/>
@@ -37904,7 +38193,7 @@
     </w:r>
     <w:r>
       <w:rPr/>
-      <w:t>35</w:t>
+      <w:t>39</w:t>
     </w:r>
     <w:r>
       <w:rPr/>
@@ -37936,7 +38225,7 @@
     </w:r>
     <w:r>
       <w:rPr/>
-      <w:t>34</w:t>
+      <w:t>25</w:t>
     </w:r>
     <w:r>
       <w:rPr/>
@@ -38259,7 +38548,7 @@
     </w:r>
     <w:r>
       <w:rPr/>
-      <w:t>35</w:t>
+      <w:t>39</w:t>
     </w:r>
     <w:r>
       <w:rPr/>

</xml_diff>

<commit_message>
Adicionando parte de Descrição de casos de uso
</commit_message>
<xml_diff>
--- a/docs/TCC_SI2017.docx
+++ b/docs/TCC_SI2017.docx
@@ -1174,16 +1174,32 @@
         <w:ind w:left="4536" w:hanging="0"/>
         <w:jc w:val="both"/>
         <w:rPr>
-          <w:sz w:val="24"/>
-          <w:szCs w:val="24"/>
-        </w:rPr>
-      </w:pPr>
-      <w:r>
-        <w:rPr>
-          <w:sz w:val="24"/>
-          <w:szCs w:val="24"/>
-        </w:rPr>
-        <w:t>Trabalho de conclusão de curso apresentado ao curso de Sistemas de Informação das Faculdades FACCAT, como requisito para o exame de defesa e obtenção do título de Bacharel em Sistemas de Informação. Orientador(a): Esp. Ewerton Silva.</w:t>
+          <w:sz w:val="22"/>
+          <w:szCs w:val="22"/>
+        </w:rPr>
+      </w:pPr>
+      <w:r>
+        <w:rPr>
+          <w:sz w:val="22"/>
+          <w:szCs w:val="22"/>
+        </w:rPr>
+        <w:t xml:space="preserve">Trabalho de conclusão de curso apresentado ao curso de Sistemas de Informação das Faculdades FACCAT, como requisito para o exame de defesa e obtenção do título de Bacharel em Sistemas de Informação. </w:t>
+      </w:r>
+      <w:r>
+        <w:rPr>
+          <w:b/>
+          <w:bCs/>
+          <w:sz w:val="22"/>
+          <w:szCs w:val="22"/>
+        </w:rPr>
+        <w:t xml:space="preserve">Orientador(a): </w:t>
+      </w:r>
+      <w:r>
+        <w:rPr>
+          <w:sz w:val="22"/>
+          <w:szCs w:val="22"/>
+        </w:rPr>
+        <w:t>Esp. Ewerton Silva.</w:t>
       </w:r>
     </w:p>
     <w:p>
@@ -1254,6 +1270,21 @@
       <w:pPr>
         <w:pStyle w:val="Normal"/>
         <w:jc w:val="center"/>
+        <w:rPr>
+          <w:sz w:val="24"/>
+          <w:szCs w:val="24"/>
+        </w:rPr>
+      </w:pPr>
+      <w:r>
+        <w:rPr>
+          <w:sz w:val="24"/>
+          <w:szCs w:val="24"/>
+        </w:rPr>
+      </w:r>
+    </w:p>
+    <w:p>
+      <w:pPr>
+        <w:pStyle w:val="Normal"/>
         <w:rPr>
           <w:sz w:val="24"/>
           <w:szCs w:val="24"/>
@@ -1413,6 +1444,9 @@
           <w:szCs w:val="24"/>
         </w:rPr>
         <w:t>2020</w:t>
+      </w:r>
+      <w:r>
+        <w:br w:type="page"/>
       </w:r>
     </w:p>
     <w:p>
@@ -2222,9 +2256,6 @@
     <w:p>
       <w:pPr>
         <w:pStyle w:val="Ndice1defiguras"/>
-        <w:tabs>
-          <w:tab w:val="right" w:pos="9073" w:leader="dot"/>
-        </w:tabs>
         <w:rPr/>
       </w:pPr>
       <w:r>
@@ -2267,9 +2298,6 @@
     <w:p>
       <w:pPr>
         <w:pStyle w:val="Ndice1defiguras"/>
-        <w:tabs>
-          <w:tab w:val="right" w:pos="9073" w:leader="dot"/>
-        </w:tabs>
         <w:rPr/>
       </w:pPr>
       <w:hyperlink w:anchor="Figura!1|sequence">
@@ -2293,9 +2321,6 @@
     <w:p>
       <w:pPr>
         <w:pStyle w:val="Ndice1defiguras"/>
-        <w:tabs>
-          <w:tab w:val="right" w:pos="9073" w:leader="dot"/>
-        </w:tabs>
         <w:rPr/>
       </w:pPr>
       <w:hyperlink w:anchor="Figura!2|sequence">
@@ -2305,23 +2330,7 @@
             <w:i w:val="false"/>
             <w:iCs w:val="false"/>
           </w:rPr>
-          <w:t xml:space="preserve">Figura </w:t>
-        </w:r>
-        <w:r>
-          <w:rPr>
-            <w:rStyle w:val="Vnculodendice"/>
-            <w:i w:val="false"/>
-            <w:iCs w:val="false"/>
-          </w:rPr>
-          <w:t>3</w:t>
-        </w:r>
-        <w:r>
-          <w:rPr>
-            <w:rStyle w:val="Vnculodendice"/>
-            <w:i w:val="false"/>
-            <w:iCs w:val="false"/>
-          </w:rPr>
-          <w:t xml:space="preserve"> - Página de dados SQL Server</w:t>
+          <w:t>Figura 3 - Página de dados SQL Server</w:t>
         </w:r>
         <w:r>
           <w:rPr>
@@ -2335,9 +2344,6 @@
     <w:p>
       <w:pPr>
         <w:pStyle w:val="Ndice1defiguras"/>
-        <w:tabs>
-          <w:tab w:val="right" w:pos="9073" w:leader="dot"/>
-        </w:tabs>
         <w:rPr/>
       </w:pPr>
       <w:hyperlink w:anchor="Figura!3|sequence">
@@ -2347,23 +2353,7 @@
             <w:i w:val="false"/>
             <w:iCs w:val="false"/>
           </w:rPr>
-          <w:t xml:space="preserve">Figura </w:t>
-        </w:r>
-        <w:r>
-          <w:rPr>
-            <w:rStyle w:val="Vnculodendice"/>
-            <w:i w:val="false"/>
-            <w:iCs w:val="false"/>
-          </w:rPr>
-          <w:t>4</w:t>
-        </w:r>
-        <w:r>
-          <w:rPr>
-            <w:rStyle w:val="Vnculodendice"/>
-            <w:i w:val="false"/>
-            <w:iCs w:val="false"/>
-          </w:rPr>
-          <w:t xml:space="preserve"> - Extensão de páginas</w:t>
+          <w:t>Figura 4 - Extensão de páginas</w:t>
         </w:r>
         <w:r>
           <w:rPr>
@@ -2377,9 +2367,6 @@
     <w:p>
       <w:pPr>
         <w:pStyle w:val="Ndice1defiguras"/>
-        <w:tabs>
-          <w:tab w:val="right" w:pos="9073" w:leader="dot"/>
-        </w:tabs>
         <w:rPr/>
       </w:pPr>
       <w:hyperlink w:anchor="Figura!4|sequence">
@@ -2389,23 +2376,7 @@
             <w:i w:val="false"/>
             <w:iCs w:val="false"/>
           </w:rPr>
-          <w:t xml:space="preserve">Figura </w:t>
-        </w:r>
-        <w:r>
-          <w:rPr>
-            <w:rStyle w:val="Vnculodendice"/>
-            <w:i w:val="false"/>
-            <w:iCs w:val="false"/>
-          </w:rPr>
-          <w:t>5</w:t>
-        </w:r>
-        <w:r>
-          <w:rPr>
-            <w:rStyle w:val="Vnculodendice"/>
-            <w:i w:val="false"/>
-            <w:iCs w:val="false"/>
-          </w:rPr>
-          <w:t xml:space="preserve"> - Sintaxe de criação de índices</w:t>
+          <w:t>Figura 5 - Sintaxe de criação de índices</w:t>
         </w:r>
         <w:r>
           <w:rPr>
@@ -2419,9 +2390,6 @@
     <w:p>
       <w:pPr>
         <w:pStyle w:val="Ndice1defiguras"/>
-        <w:tabs>
-          <w:tab w:val="right" w:pos="9073" w:leader="dot"/>
-        </w:tabs>
         <w:rPr/>
       </w:pPr>
       <w:hyperlink w:anchor="Figura!5|sequence">
@@ -2445,9 +2413,6 @@
     <w:p>
       <w:pPr>
         <w:pStyle w:val="Ndice1defiguras"/>
-        <w:tabs>
-          <w:tab w:val="right" w:pos="9073" w:leader="dot"/>
-        </w:tabs>
         <w:rPr/>
       </w:pPr>
       <w:hyperlink w:anchor="Figura!6|sequence">
@@ -2471,9 +2436,6 @@
     <w:p>
       <w:pPr>
         <w:pStyle w:val="Ndice1defiguras"/>
-        <w:tabs>
-          <w:tab w:val="right" w:pos="9073" w:leader="dot"/>
-        </w:tabs>
         <w:rPr/>
       </w:pPr>
       <w:hyperlink w:anchor="Figura!7|sequence">
@@ -2574,9 +2536,6 @@
     <w:p>
       <w:pPr>
         <w:pStyle w:val="Ndice1defiguras"/>
-        <w:tabs>
-          <w:tab w:val="right" w:pos="9073" w:leader="dot"/>
-        </w:tabs>
         <w:rPr/>
       </w:pPr>
       <w:r>
@@ -2619,9 +2578,6 @@
     <w:p>
       <w:pPr>
         <w:pStyle w:val="Ndice1defiguras"/>
-        <w:tabs>
-          <w:tab w:val="right" w:pos="9073" w:leader="dot"/>
-        </w:tabs>
         <w:rPr/>
       </w:pPr>
       <w:hyperlink w:anchor="Tabela!1|sequence">
@@ -2645,9 +2601,6 @@
     <w:p>
       <w:pPr>
         <w:pStyle w:val="Ndice1defiguras"/>
-        <w:tabs>
-          <w:tab w:val="right" w:pos="9073" w:leader="dot"/>
-        </w:tabs>
         <w:rPr/>
       </w:pPr>
       <w:hyperlink w:anchor="Tabela!2|sequence">
@@ -2657,23 +2610,7 @@
             <w:i w:val="false"/>
             <w:iCs w:val="false"/>
           </w:rPr>
-          <w:t xml:space="preserve">Tabela </w:t>
-        </w:r>
-        <w:r>
-          <w:rPr>
-            <w:rStyle w:val="Vnculodendice"/>
-            <w:i w:val="false"/>
-            <w:iCs w:val="false"/>
-          </w:rPr>
-          <w:t>3</w:t>
-        </w:r>
-        <w:r>
-          <w:rPr>
-            <w:rStyle w:val="Vnculodendice"/>
-            <w:i w:val="false"/>
-            <w:iCs w:val="false"/>
-          </w:rPr>
-          <w:t xml:space="preserve"> - Tabela de vendas antes da segunda forma</w:t>
+          <w:t>Tabela 3 - Tabela de vendas antes da segunda forma</w:t>
         </w:r>
         <w:r>
           <w:rPr>
@@ -2687,9 +2624,6 @@
     <w:p>
       <w:pPr>
         <w:pStyle w:val="Ndice1defiguras"/>
-        <w:tabs>
-          <w:tab w:val="right" w:pos="9073" w:leader="dot"/>
-        </w:tabs>
         <w:rPr/>
       </w:pPr>
       <w:hyperlink w:anchor="Tabela!3|sequence">
@@ -2699,23 +2633,7 @@
             <w:i w:val="false"/>
             <w:iCs w:val="false"/>
           </w:rPr>
-          <w:t xml:space="preserve">Tabela </w:t>
-        </w:r>
-        <w:r>
-          <w:rPr>
-            <w:rStyle w:val="Vnculodendice"/>
-            <w:i w:val="false"/>
-            <w:iCs w:val="false"/>
-          </w:rPr>
-          <w:t>4</w:t>
-        </w:r>
-        <w:r>
-          <w:rPr>
-            <w:rStyle w:val="Vnculodendice"/>
-            <w:i w:val="false"/>
-            <w:iCs w:val="false"/>
-          </w:rPr>
-          <w:t xml:space="preserve"> - Tabela de Produtos segunda forma</w:t>
+          <w:t>Tabela 4 - Tabela de Produtos segunda forma</w:t>
         </w:r>
         <w:r>
           <w:rPr>
@@ -2729,9 +2647,6 @@
     <w:p>
       <w:pPr>
         <w:pStyle w:val="Ndice1defiguras"/>
-        <w:tabs>
-          <w:tab w:val="right" w:pos="9073" w:leader="dot"/>
-        </w:tabs>
         <w:rPr/>
       </w:pPr>
       <w:hyperlink w:anchor="Tabela!4|sequence">
@@ -2755,9 +2670,6 @@
     <w:p>
       <w:pPr>
         <w:pStyle w:val="Ndice1defiguras"/>
-        <w:tabs>
-          <w:tab w:val="right" w:pos="9073" w:leader="dot"/>
-        </w:tabs>
         <w:rPr/>
       </w:pPr>
       <w:hyperlink w:anchor="Tabela!5|sequence">
@@ -2781,9 +2693,6 @@
     <w:p>
       <w:pPr>
         <w:pStyle w:val="Ndice1defiguras"/>
-        <w:tabs>
-          <w:tab w:val="right" w:pos="9073" w:leader="dot"/>
-        </w:tabs>
         <w:rPr/>
       </w:pPr>
       <w:hyperlink w:anchor="Tabela!6|sequence">
@@ -2807,9 +2716,6 @@
     <w:p>
       <w:pPr>
         <w:pStyle w:val="Ndice1defiguras"/>
-        <w:tabs>
-          <w:tab w:val="right" w:pos="9073" w:leader="dot"/>
-        </w:tabs>
         <w:rPr/>
       </w:pPr>
       <w:hyperlink w:anchor="Tabela!7|sequence">
@@ -2833,9 +2739,6 @@
     <w:p>
       <w:pPr>
         <w:pStyle w:val="Ndice1defiguras"/>
-        <w:tabs>
-          <w:tab w:val="right" w:pos="9073" w:leader="dot"/>
-        </w:tabs>
         <w:rPr/>
       </w:pPr>
       <w:hyperlink w:anchor="Tabela!8|sequence">
@@ -2859,9 +2762,6 @@
     <w:p>
       <w:pPr>
         <w:pStyle w:val="Ndice1defiguras"/>
-        <w:tabs>
-          <w:tab w:val="right" w:pos="9073" w:leader="dot"/>
-        </w:tabs>
         <w:rPr/>
       </w:pPr>
       <w:hyperlink w:anchor="Tabela!9|sequence">
@@ -2885,9 +2785,6 @@
     <w:p>
       <w:pPr>
         <w:pStyle w:val="Ndice1defiguras"/>
-        <w:tabs>
-          <w:tab w:val="right" w:pos="9073" w:leader="dot"/>
-        </w:tabs>
         <w:rPr/>
       </w:pPr>
       <w:hyperlink w:anchor="Tabela!10|sequence">
@@ -2911,9 +2808,6 @@
     <w:p>
       <w:pPr>
         <w:pStyle w:val="Ndice1defiguras"/>
-        <w:tabs>
-          <w:tab w:val="right" w:pos="9073" w:leader="dot"/>
-        </w:tabs>
         <w:rPr/>
       </w:pPr>
       <w:hyperlink w:anchor="Tabela!11|sequence">
@@ -2937,9 +2831,6 @@
     <w:p>
       <w:pPr>
         <w:pStyle w:val="Ndice1defiguras"/>
-        <w:tabs>
-          <w:tab w:val="right" w:pos="9073" w:leader="dot"/>
-        </w:tabs>
         <w:rPr/>
       </w:pPr>
       <w:hyperlink w:anchor="Tabela!12|sequence">
@@ -2963,9 +2854,6 @@
     <w:p>
       <w:pPr>
         <w:pStyle w:val="Ndice1defiguras"/>
-        <w:tabs>
-          <w:tab w:val="right" w:pos="9073" w:leader="dot"/>
-        </w:tabs>
         <w:rPr/>
       </w:pPr>
       <w:hyperlink w:anchor="Tabela!13|sequence">
@@ -2989,9 +2877,6 @@
     <w:p>
       <w:pPr>
         <w:pStyle w:val="Ndice1defiguras"/>
-        <w:tabs>
-          <w:tab w:val="right" w:pos="9073" w:leader="dot"/>
-        </w:tabs>
         <w:rPr/>
       </w:pPr>
       <w:hyperlink w:anchor="Tabela!14|sequence">
@@ -3015,9 +2900,6 @@
     <w:p>
       <w:pPr>
         <w:pStyle w:val="Ndice1defiguras"/>
-        <w:tabs>
-          <w:tab w:val="right" w:pos="9073" w:leader="dot"/>
-        </w:tabs>
         <w:rPr/>
       </w:pPr>
       <w:hyperlink w:anchor="Tabela!15|sequence">
@@ -5303,10 +5185,7 @@
         </w:rPr>
       </w:pPr>
       <w:r>
-        <w:rPr>
-          <w:sz w:val="24"/>
-          <w:szCs w:val="24"/>
-        </w:rPr>
+        <w:rPr/>
         <w:drawing>
           <wp:inline distT="0" distB="0" distL="0" distR="0">
             <wp:extent cx="5194300" cy="3172460"/>
@@ -5533,10 +5412,7 @@
         </w:rPr>
       </w:pPr>
       <w:r>
-        <w:rPr>
-          <w:sz w:val="24"/>
-          <w:szCs w:val="24"/>
-        </w:rPr>
+        <w:rPr/>
         <w:drawing>
           <wp:inline distT="0" distB="0" distL="0" distR="0">
             <wp:extent cx="2938145" cy="3293110"/>
@@ -6316,8 +6192,8 @@
           <w:szCs w:val="24"/>
         </w:rPr>
       </w:pPr>
-      <w:bookmarkStart w:id="28" w:name="_Toc43749262"/>
-      <w:bookmarkStart w:id="29" w:name="_Toc41501313"/>
+      <w:bookmarkStart w:id="28" w:name="_Toc41501313"/>
+      <w:bookmarkStart w:id="29" w:name="_Toc43749262"/>
       <w:r>
         <w:rPr>
           <w:i w:val="false"/>
@@ -6929,8 +6805,7 @@
       </w:pPr>
       <w:r>
         <w:rPr>
-          <w:sz w:val="24"/>
-          <w:szCs w:val="24"/>
+          <w:color w:val="000000"/>
         </w:rPr>
       </w:r>
     </w:p>
@@ -7885,8 +7760,7 @@
       </w:pPr>
       <w:r>
         <w:rPr>
-          <w:sz w:val="24"/>
-          <w:szCs w:val="24"/>
+          <w:color w:val="000000"/>
         </w:rPr>
       </w:r>
     </w:p>
@@ -9414,7 +9288,7 @@
           <w:iCs w:val="false"/>
           <w:color w:val="auto"/>
         </w:rPr>
-        <w:t>4</w:t>
+        <w:t>5</w:t>
       </w:r>
       <w:r>
         <w:rPr>
@@ -11714,10 +11588,7 @@
         </w:rPr>
       </w:pPr>
       <w:r>
-        <w:rPr>
-          <w:sz w:val="24"/>
-          <w:szCs w:val="24"/>
-        </w:rPr>
+        <w:rPr/>
         <w:drawing>
           <wp:inline distT="0" distB="0" distL="0" distR="0">
             <wp:extent cx="3430270" cy="2794000"/>
@@ -11952,10 +11823,7 @@
         </w:rPr>
       </w:pPr>
       <w:r>
-        <w:rPr>
-          <w:sz w:val="24"/>
-          <w:szCs w:val="24"/>
-        </w:rPr>
+        <w:rPr/>
         <w:drawing>
           <wp:inline distT="0" distB="0" distL="0" distR="0">
             <wp:extent cx="4868545" cy="1828800"/>
@@ -12513,10 +12381,7 @@
         </w:rPr>
       </w:pPr>
       <w:r>
-        <w:rPr>
-          <w:sz w:val="24"/>
-          <w:szCs w:val="24"/>
-        </w:rPr>
+        <w:rPr/>
         <w:drawing>
           <wp:inline distT="0" distB="0" distL="0" distR="0">
             <wp:extent cx="5763260" cy="2064385"/>
@@ -12760,7 +12625,7 @@
           <w:headerReference w:type="default" r:id="rId14"/>
           <w:type w:val="nextPage"/>
           <w:pgSz w:w="11906" w:h="16838"/>
-          <w:pgMar w:left="1700" w:right="1133" w:header="720" w:top="1700" w:footer="0" w:bottom="1133" w:gutter="0"/>
+          <w:pgMar w:left="1700" w:right="1133" w:header="1701" w:top="2681" w:footer="0" w:bottom="1133" w:gutter="0"/>
           <w:pgNumType w:start="10" w:fmt="decimal"/>
           <w:formProt w:val="false"/>
           <w:textDirection w:val="lrTb"/>
@@ -12786,7 +12651,7 @@
           <w:sz w:val="24"/>
           <w:szCs w:val="24"/>
         </w:rPr>
-        <w:t>3.1.1. MER - Modelo de Entidade e Relacioname</w:t>
+        <w:t>3.1.1. MER - Modelo de Entidade e Relacionam</w:t>
       </w:r>
       <w:bookmarkStart w:id="53" w:name="_Toc44526785"/>
       <w:bookmarkEnd w:id="53"/>
@@ -12797,7 +12662,7 @@
           <w:sz w:val="24"/>
           <w:szCs w:val="24"/>
         </w:rPr>
-        <w:t>n</w:t>
+        <w:t>e</w:t>
       </w:r>
       <w:r>
         <w:rPr>
@@ -12806,7 +12671,7 @@
           <w:sz w:val="24"/>
           <w:szCs w:val="24"/>
         </w:rPr>
-        <w:t>to</w:t>
+        <w:t>nto</w:t>
       </w:r>
     </w:p>
     <w:p>
@@ -12884,7 +12749,7 @@
                 <wp:positionV relativeFrom="paragraph">
                   <wp:posOffset>635</wp:posOffset>
                 </wp:positionV>
-                <wp:extent cx="6264275" cy="4160520"/>
+                <wp:extent cx="6264910" cy="4161155"/>
                 <wp:effectExtent l="0" t="0" r="0" b="0"/>
                 <wp:wrapTopAndBottom/>
                 <wp:docPr id="6" name="Quadro4"/>
@@ -12895,7 +12760,7 @@
                       <wps:spPr>
                         <a:xfrm>
                           <a:off x="0" y="0"/>
-                          <a:ext cx="6263640" cy="4159800"/>
+                          <a:ext cx="6264360" cy="4160520"/>
                         </a:xfrm>
                         <a:prstGeom prst="rect">
                           <a:avLst/>
@@ -12920,7 +12785,7 @@
           </mc:Choice>
           <mc:Fallback>
             <w:pict>
-              <v:rect id="shape_0" ID="Quadro4" stroked="f" style="position:absolute;margin-left:125.6pt;margin-top:0.05pt;width:493.15pt;height:327.5pt">
+              <v:rect id="shape_0" ID="Quadro4" stroked="f" style="position:absolute;margin-left:125.6pt;margin-top:0.05pt;width:493.2pt;height:327.55pt">
                 <w10:wrap type="none"/>
                 <v:fill o:detectmouseclick="t" on="false"/>
                 <v:stroke color="#3465a4" joinstyle="round" endcap="flat"/>
@@ -12939,7 +12804,7 @@
                 <wp:positionV relativeFrom="paragraph">
                   <wp:posOffset>635</wp:posOffset>
                 </wp:positionV>
-                <wp:extent cx="6264275" cy="4160520"/>
+                <wp:extent cx="6264910" cy="4161155"/>
                 <wp:effectExtent l="0" t="0" r="0" b="0"/>
                 <wp:wrapNone/>
                 <wp:docPr id="7" name="Quadro1"/>
@@ -12950,7 +12815,7 @@
                       <wps:spPr>
                         <a:xfrm>
                           <a:off x="0" y="0"/>
-                          <a:ext cx="6263640" cy="4159800"/>
+                          <a:ext cx="6264360" cy="4160520"/>
                         </a:xfrm>
                         <a:prstGeom prst="rect">
                           <a:avLst/>
@@ -12983,6 +12848,7 @@
                               <w:rPr>
                                 <w:i w:val="false"/>
                                 <w:iCs w:val="false"/>
+                                <w:color w:val="000000"/>
                               </w:rPr>
                               <w:t xml:space="preserve">Figura </w:t>
                             </w:r>
@@ -12990,6 +12856,7 @@
                               <w:rPr>
                                 <w:i w:val="false"/>
                                 <w:iCs w:val="false"/>
+                                <w:color w:val="000000"/>
                               </w:rPr>
                               <w:fldChar w:fldCharType="begin"/>
                             </w:r>
@@ -12997,6 +12864,7 @@
                               <w:rPr>
                                 <w:i w:val="false"/>
                                 <w:iCs w:val="false"/>
+                                <w:color w:val="000000"/>
                               </w:rPr>
                               <w:instrText> SEQ Figura \* ARABIC </w:instrText>
                             </w:r>
@@ -13004,6 +12872,7 @@
                               <w:rPr>
                                 <w:i w:val="false"/>
                                 <w:iCs w:val="false"/>
+                                <w:color w:val="000000"/>
                               </w:rPr>
                               <w:fldChar w:fldCharType="separate"/>
                             </w:r>
@@ -13011,6 +12880,7 @@
                               <w:rPr>
                                 <w:i w:val="false"/>
                                 <w:iCs w:val="false"/>
+                                <w:color w:val="000000"/>
                               </w:rPr>
                               <w:t>6</w:t>
                             </w:r>
@@ -13018,6 +12888,7 @@
                               <w:rPr>
                                 <w:i w:val="false"/>
                                 <w:iCs w:val="false"/>
+                                <w:color w:val="000000"/>
                               </w:rPr>
                               <w:fldChar w:fldCharType="end"/>
                             </w:r>
@@ -13025,11 +12896,14 @@
                               <w:rPr>
                                 <w:i w:val="false"/>
                                 <w:iCs w:val="false"/>
+                                <w:color w:val="000000"/>
                               </w:rPr>
                               <w:t xml:space="preserve"> - Modelo de Entidade e Relacionamento (MER)</w:t>
                             </w:r>
                             <w:r>
-                              <w:rPr/>
+                              <w:rPr>
+                                <w:color w:val="000000"/>
+                              </w:rPr>
                               <w:drawing>
                                 <wp:inline distT="0" distB="0" distL="0" distR="0">
                                   <wp:extent cx="5407025" cy="3300095"/>
@@ -13082,7 +12956,7 @@
           </mc:Choice>
           <mc:Fallback>
             <w:pict>
-              <v:rect id="shape_0" ID="Quadro1" stroked="f" style="position:absolute;margin-left:125.6pt;margin-top:0.05pt;width:493.15pt;height:327.5pt">
+              <v:rect id="shape_0" ID="Quadro1" stroked="f" style="position:absolute;margin-left:125.6pt;margin-top:0.05pt;width:493.2pt;height:327.55pt">
                 <w10:wrap type="square"/>
                 <v:fill o:detectmouseclick="t" on="false"/>
                 <v:stroke color="#3465a4" joinstyle="round" endcap="flat"/>
@@ -13103,6 +12977,7 @@
                         <w:rPr>
                           <w:i w:val="false"/>
                           <w:iCs w:val="false"/>
+                          <w:color w:val="000000"/>
                         </w:rPr>
                         <w:t xml:space="preserve">Figura </w:t>
                       </w:r>
@@ -13110,6 +12985,7 @@
                         <w:rPr>
                           <w:i w:val="false"/>
                           <w:iCs w:val="false"/>
+                          <w:color w:val="000000"/>
                         </w:rPr>
                         <w:fldChar w:fldCharType="begin"/>
                       </w:r>
@@ -13117,6 +12993,7 @@
                         <w:rPr>
                           <w:i w:val="false"/>
                           <w:iCs w:val="false"/>
+                          <w:color w:val="000000"/>
                         </w:rPr>
                         <w:instrText> SEQ Figura \* ARABIC </w:instrText>
                       </w:r>
@@ -13124,6 +13001,7 @@
                         <w:rPr>
                           <w:i w:val="false"/>
                           <w:iCs w:val="false"/>
+                          <w:color w:val="000000"/>
                         </w:rPr>
                         <w:fldChar w:fldCharType="separate"/>
                       </w:r>
@@ -13131,6 +13009,7 @@
                         <w:rPr>
                           <w:i w:val="false"/>
                           <w:iCs w:val="false"/>
+                          <w:color w:val="000000"/>
                         </w:rPr>
                         <w:t>6</w:t>
                       </w:r>
@@ -13138,6 +13017,7 @@
                         <w:rPr>
                           <w:i w:val="false"/>
                           <w:iCs w:val="false"/>
+                          <w:color w:val="000000"/>
                         </w:rPr>
                         <w:fldChar w:fldCharType="end"/>
                       </w:r>
@@ -13145,11 +13025,14 @@
                         <w:rPr>
                           <w:i w:val="false"/>
                           <w:iCs w:val="false"/>
+                          <w:color w:val="000000"/>
                         </w:rPr>
                         <w:t xml:space="preserve"> - Modelo de Entidade e Relacionamento (MER)</w:t>
                       </w:r>
                       <w:r>
-                        <w:rPr/>
+                        <w:rPr>
+                          <w:color w:val="000000"/>
+                        </w:rPr>
                         <w:drawing>
                           <wp:inline distT="0" distB="0" distL="0" distR="0">
                             <wp:extent cx="5407025" cy="3300095"/>
@@ -13349,7 +13232,7 @@
           <w:szCs w:val="24"/>
           <w:iCs w:val="false"/>
         </w:rPr>
-        <w:t>5</w:t>
+        <w:t>6</w:t>
       </w:r>
       <w:r>
         <w:rPr>
@@ -14660,7 +14543,7 @@
           <w:szCs w:val="24"/>
           <w:iCs w:val="false"/>
         </w:rPr>
-        <w:t>6</w:t>
+        <w:t>7</w:t>
       </w:r>
       <w:r>
         <w:rPr>
@@ -16317,7 +16200,7 @@
           <w:szCs w:val="24"/>
           <w:iCs w:val="false"/>
         </w:rPr>
-        <w:t>7</w:t>
+        <w:t>8</w:t>
       </w:r>
       <w:r>
         <w:rPr>
@@ -17801,7 +17684,7 @@
           <w:szCs w:val="24"/>
           <w:iCs w:val="false"/>
         </w:rPr>
-        <w:t>8</w:t>
+        <w:t>9</w:t>
       </w:r>
       <w:r>
         <w:rPr>
@@ -19477,7 +19360,7 @@
           <w:szCs w:val="24"/>
           <w:iCs w:val="false"/>
         </w:rPr>
-        <w:t>9</w:t>
+        <w:t>10</w:t>
       </w:r>
       <w:r>
         <w:rPr>
@@ -21307,7 +21190,7 @@
           <w:szCs w:val="24"/>
           <w:iCs w:val="false"/>
         </w:rPr>
-        <w:t>10</w:t>
+        <w:t>11</w:t>
       </w:r>
       <w:r>
         <w:rPr>
@@ -22982,7 +22865,7 @@
           <w:szCs w:val="24"/>
           <w:iCs w:val="false"/>
         </w:rPr>
-        <w:t>11</w:t>
+        <w:t>12</w:t>
       </w:r>
       <w:r>
         <w:rPr>
@@ -25363,7 +25246,7 @@
           <w:szCs w:val="24"/>
           <w:iCs w:val="false"/>
         </w:rPr>
-        <w:t>12</w:t>
+        <w:t>13</w:t>
       </w:r>
       <w:r>
         <w:rPr>
@@ -27744,7 +27627,7 @@
           <w:szCs w:val="24"/>
           <w:iCs w:val="false"/>
         </w:rPr>
-        <w:t>13</w:t>
+        <w:t>14</w:t>
       </w:r>
       <w:r>
         <w:rPr>
@@ -31791,7 +31674,7 @@
           <w:szCs w:val="24"/>
           <w:iCs w:val="false"/>
         </w:rPr>
-        <w:t>14</w:t>
+        <w:t>15</w:t>
       </w:r>
       <w:r>
         <w:rPr>
@@ -34560,7 +34443,7 @@
           <w:szCs w:val="24"/>
           <w:iCs w:val="false"/>
         </w:rPr>
-        <w:t>15</w:t>
+        <w:t>16</w:t>
       </w:r>
       <w:r>
         <w:rPr>
@@ -38980,7 +38863,7 @@
           <w:sz w:val="24"/>
           <w:szCs w:val="24"/>
         </w:rPr>
-        <w:t>3.1.3. Diagrama de Clas</w:t>
+        <w:t>3.1.3. Diagrama de Cla</w:t>
       </w:r>
       <w:bookmarkStart w:id="56" w:name="_Toc44526787"/>
       <w:bookmarkEnd w:id="56"/>
@@ -38991,7 +38874,7 @@
           <w:sz w:val="24"/>
           <w:szCs w:val="24"/>
         </w:rPr>
-        <w:t>ses</w:t>
+        <w:t>sses</w:t>
       </w:r>
     </w:p>
     <w:p>
@@ -39057,7 +38940,7 @@
                 <wp:positionV relativeFrom="paragraph">
                   <wp:posOffset>-26670</wp:posOffset>
                 </wp:positionV>
-                <wp:extent cx="7202805" cy="4716780"/>
+                <wp:extent cx="7203440" cy="4717415"/>
                 <wp:effectExtent l="0" t="0" r="0" b="0"/>
                 <wp:wrapTopAndBottom/>
                 <wp:docPr id="11" name="Quadro5"/>
@@ -39068,7 +38951,7 @@
                       <wps:spPr>
                         <a:xfrm>
                           <a:off x="0" y="0"/>
-                          <a:ext cx="7202160" cy="4716000"/>
+                          <a:ext cx="7202880" cy="4716720"/>
                         </a:xfrm>
                         <a:prstGeom prst="rect">
                           <a:avLst/>
@@ -39211,7 +39094,7 @@
           </mc:Choice>
           <mc:Fallback>
             <w:pict>
-              <v:rect id="shape_0" ID="Quadro5" stroked="f" style="position:absolute;margin-left:94.95pt;margin-top:-2.1pt;width:567.05pt;height:371.3pt">
+              <v:rect id="shape_0" ID="Quadro5" stroked="f" style="position:absolute;margin-left:94.95pt;margin-top:-2.1pt;width:567.1pt;height:371.35pt">
                 <w10:wrap type="square"/>
                 <v:fill o:detectmouseclick="t" on="false"/>
                 <v:stroke color="#3465a4" joinstyle="round" endcap="flat"/>
@@ -39459,7 +39342,7 @@
                 <wp:positionV relativeFrom="paragraph">
                   <wp:posOffset>-134620</wp:posOffset>
                 </wp:positionV>
-                <wp:extent cx="5803265" cy="5587365"/>
+                <wp:extent cx="5803900" cy="5588000"/>
                 <wp:effectExtent l="0" t="0" r="0" b="0"/>
                 <wp:wrapTopAndBottom/>
                 <wp:docPr id="15" name="Quadro3"/>
@@ -39470,7 +39353,7 @@
                       <wps:spPr>
                         <a:xfrm>
                           <a:off x="0" y="0"/>
-                          <a:ext cx="5802480" cy="5586840"/>
+                          <a:ext cx="5803200" cy="5587200"/>
                         </a:xfrm>
                         <a:prstGeom prst="rect">
                           <a:avLst/>
@@ -39605,7 +39488,7 @@
           </mc:Choice>
           <mc:Fallback>
             <w:pict>
-              <v:rect id="shape_0" ID="Quadro3" stroked="f" style="position:absolute;margin-left:0pt;margin-top:-10.6pt;width:456.85pt;height:439.85pt">
+              <v:rect id="shape_0" ID="Quadro3" stroked="f" style="position:absolute;margin-left:0pt;margin-top:-10.6pt;width:456.9pt;height:439.9pt">
                 <w10:wrap type="square"/>
                 <v:fill o:detectmouseclick="t" on="false"/>
                 <v:stroke color="#3465a4" joinstyle="round" endcap="flat"/>
@@ -42069,7 +41952,7 @@
         <w:docPartGallery w:val="Page Numbers (Top of Page)"/>
         <w:docPartUnique w:val="true"/>
       </w:docPartObj>
-      <w:id w:val="1674785904"/>
+      <w:id w:val="1102521255"/>
     </w:sdtPr>
     <w:sdtContent>
       <w:p>
@@ -42092,7 +41975,7 @@
         </w:r>
         <w:r>
           <w:rPr/>
-          <w:t>10</w:t>
+          <w:t>27</w:t>
         </w:r>
         <w:r>
           <w:rPr/>
@@ -42135,7 +42018,7 @@
     </w:r>
     <w:r>
       <w:rPr/>
-      <w:t>26</w:t>
+      <w:t>28</w:t>
     </w:r>
     <w:r>
       <w:rPr/>
@@ -42177,7 +42060,7 @@
     </w:r>
     <w:r>
       <w:rPr/>
-      <w:t>34</w:t>
+      <w:t>36</w:t>
     </w:r>
     <w:r>
       <w:rPr/>
@@ -42209,7 +42092,7 @@
     </w:r>
     <w:r>
       <w:rPr/>
-      <w:t>35</w:t>
+      <w:t>37</w:t>
     </w:r>
     <w:r>
       <w:rPr/>
@@ -42251,7 +42134,7 @@
     </w:r>
     <w:r>
       <w:rPr/>
-      <w:t>39</w:t>
+      <w:t>42</w:t>
     </w:r>
     <w:r>
       <w:rPr/>

</xml_diff>